<commit_message>
Added draft Acceptance Test Plan.
</commit_message>
<xml_diff>
--- a/TECH/TEST/UAT/WORK IN PROGRESS/UAT.docx
+++ b/TECH/TEST/UAT/WORK IN PROGRESS/UAT.docx
@@ -154,7 +154,7 @@
                                 <a:blip r:embed="rId8">
                                   <a:extLst>
                                     <a:ext uri="{28A0092B-C50C-407E-A947-70E740481C1C}">
-                                      <a14:useLocalDpi xmlns:a14="http://schemas.microsoft.com/office/drawing/2010/main" xmlns:wps="http://schemas.microsoft.com/office/word/2010/wordprocessingShape" xmlns:wpi="http://schemas.microsoft.com/office/word/2010/wordprocessingInk" xmlns:wpg="http://schemas.microsoft.com/office/word/2010/wordprocessingGroup" xmlns:w16se="http://schemas.microsoft.com/office/word/2015/wordml/symex" xmlns:w16cid="http://schemas.microsoft.com/office/word/2016/wordml/cid" xmlns:w15="http://schemas.microsoft.com/office/word/2012/wordml" xmlns:w14="http://schemas.microsoft.com/office/word/2010/wordml" xmlns:w="http://schemas.openxmlformats.org/wordprocessingml/2006/main" xmlns:w10="urn:schemas-microsoft-com:office:word" xmlns:wp14="http://schemas.microsoft.com/office/word/2010/wordprocessingDrawing" xmlns:v="urn:schemas-microsoft-com:vml" xmlns:o="urn:schemas-microsoft-com:office:office" xmlns:am3d="http://schemas.microsoft.com/office/drawing/2017/model3d" xmlns:aink="http://schemas.microsoft.com/office/drawing/2016/ink" xmlns:mc="http://schemas.openxmlformats.org/markup-compatibility/2006" xmlns:cx8="http://schemas.microsoft.com/office/drawing/2016/5/14/chartex" xmlns:cx7="http://schemas.microsoft.com/office/drawing/2016/5/13/chartex" xmlns:cx6="http://schemas.microsoft.com/office/drawing/2016/5/12/chartex" xmlns:cx5="http://schemas.microsoft.com/office/drawing/2016/5/11/chartex" xmlns:cx4="http://schemas.microsoft.com/office/drawing/2016/5/10/chartex" xmlns:cx3="http://schemas.microsoft.com/office/drawing/2016/5/9/chartex" xmlns:cx2="http://schemas.microsoft.com/office/drawing/2015/10/21/chartex" xmlns:cx1="http://schemas.microsoft.com/office/drawing/2015/9/8/chartex" xmlns:cx="http://schemas.microsoft.com/office/drawing/2014/chartex" xmlns:wpc="http://schemas.microsoft.com/office/word/2010/wordprocessingCanvas" xmlns="" val="0"/>
+                                      <a14:useLocalDpi xmlns="" xmlns:wpc="http://schemas.microsoft.com/office/word/2010/wordprocessingCanvas" xmlns:cx="http://schemas.microsoft.com/office/drawing/2014/chartex" xmlns:cx1="http://schemas.microsoft.com/office/drawing/2015/9/8/chartex" xmlns:cx2="http://schemas.microsoft.com/office/drawing/2015/10/21/chartex" xmlns:cx3="http://schemas.microsoft.com/office/drawing/2016/5/9/chartex" xmlns:cx4="http://schemas.microsoft.com/office/drawing/2016/5/10/chartex" xmlns:cx5="http://schemas.microsoft.com/office/drawing/2016/5/11/chartex" xmlns:cx6="http://schemas.microsoft.com/office/drawing/2016/5/12/chartex" xmlns:cx7="http://schemas.microsoft.com/office/drawing/2016/5/13/chartex" xmlns:cx8="http://schemas.microsoft.com/office/drawing/2016/5/14/chartex" xmlns:mc="http://schemas.openxmlformats.org/markup-compatibility/2006" xmlns:aink="http://schemas.microsoft.com/office/drawing/2016/ink" xmlns:am3d="http://schemas.microsoft.com/office/drawing/2017/model3d" xmlns:o="urn:schemas-microsoft-com:office:office" xmlns:v="urn:schemas-microsoft-com:vml" xmlns:wp14="http://schemas.microsoft.com/office/word/2010/wordprocessingDrawing" xmlns:w10="urn:schemas-microsoft-com:office:word" xmlns:w="http://schemas.openxmlformats.org/wordprocessingml/2006/main" xmlns:w14="http://schemas.microsoft.com/office/word/2010/wordml" xmlns:w15="http://schemas.microsoft.com/office/word/2012/wordml" xmlns:w16cid="http://schemas.microsoft.com/office/word/2016/wordml/cid" xmlns:w16se="http://schemas.microsoft.com/office/word/2015/wordml/symex" xmlns:wpg="http://schemas.microsoft.com/office/word/2010/wordprocessingGroup" xmlns:wpi="http://schemas.microsoft.com/office/word/2010/wordprocessingInk" xmlns:wps="http://schemas.microsoft.com/office/word/2010/wordprocessingShape" xmlns:a14="http://schemas.microsoft.com/office/drawing/2010/main" val="0"/>
                                     </a:ext>
                                   </a:extLst>
                                 </a:blip>
@@ -598,6 +598,12 @@
               </w:rPr>
               <w:t>User Acceptance Test</w:t>
             </w:r>
+            <w:r>
+              <w:rPr>
+                <w:rFonts w:ascii="Times New Roman" w:hAnsi="Times New Roman" w:cs="Times New Roman"/>
+              </w:rPr>
+              <w:t xml:space="preserve"> </w:t>
+            </w:r>
           </w:p>
         </w:tc>
       </w:tr>
@@ -2837,6 +2843,8 @@
             <w:r>
               <w:rPr>
                 <w:rFonts w:cs="Times New Roman"/>
+                <w:sz w:val="20"/>
+                <w:szCs w:val="20"/>
               </w:rPr>
               <w:t>Kaung Myat Bo</w:t>
             </w:r>
@@ -4857,6 +4865,13 @@
               </w:rPr>
               <w:t>:</w:t>
             </w:r>
+            <w:r>
+              <w:rPr>
+                <w:rFonts w:ascii="Times New Roman" w:hAnsi="Times New Roman"/>
+                <w:lang w:val="en-US"/>
+              </w:rPr>
+              <w:t xml:space="preserve">    </w:t>
+            </w:r>
           </w:p>
         </w:tc>
         <w:tc>
@@ -4927,6 +4942,13 @@
                 <w:lang w:val="en-US"/>
               </w:rPr>
               <w:t>:</w:t>
+            </w:r>
+            <w:r>
+              <w:rPr>
+                <w:rFonts w:ascii="Times New Roman" w:hAnsi="Times New Roman"/>
+                <w:lang w:val="en-US"/>
+              </w:rPr>
+              <w:t xml:space="preserve">   </w:t>
             </w:r>
           </w:p>
         </w:tc>
@@ -5675,6 +5697,7 @@
           <w:p>
             <w:pPr>
               <w:spacing w:before="120"/>
+              <w:jc w:val="both"/>
               <w:rPr>
                 <w:rFonts w:cs="Times New Roman"/>
                 <w:b/>
@@ -5697,6 +5720,7 @@
           <w:p>
             <w:pPr>
               <w:spacing w:before="120"/>
+              <w:jc w:val="both"/>
               <w:rPr>
                 <w:rFonts w:cs="Times New Roman"/>
                 <w:b/>
@@ -5708,25 +5732,179 @@
           </w:p>
           <w:p>
             <w:pPr>
-              <w:rPr>
-                <w:rFonts w:cs="Times New Roman"/>
-                <w:sz w:val="20"/>
-                <w:szCs w:val="20"/>
-                <w:lang w:val="en-US"/>
-              </w:rPr>
-            </w:pPr>
-            <w:r>
-              <w:rPr>
-                <w:rFonts w:cs="Times New Roman"/>
-                <w:sz w:val="20"/>
-                <w:szCs w:val="20"/>
-                <w:lang w:val="en-US"/>
-              </w:rPr>
-              <w:t>&lt;…&gt;</w:t>
-            </w:r>
-          </w:p>
-          <w:p>
-            <w:pPr>
+              <w:jc w:val="both"/>
+              <w:rPr>
+                <w:rFonts w:cs="Times New Roman"/>
+                <w:bCs/>
+                <w:color w:val="000000"/>
+                <w:sz w:val="20"/>
+                <w:szCs w:val="20"/>
+              </w:rPr>
+            </w:pPr>
+            <w:r>
+              <w:rPr>
+                <w:rFonts w:cs="Times New Roman"/>
+                <w:bCs/>
+                <w:color w:val="000000"/>
+                <w:sz w:val="20"/>
+                <w:szCs w:val="20"/>
+              </w:rPr>
+              <w:t xml:space="preserve">The main objective of the project is to develop cloud-based real-tiime monitoring </w:t>
+            </w:r>
+            <w:r>
+              <w:rPr>
+                <w:rFonts w:cs="Times New Roman"/>
+                <w:bCs/>
+                <w:color w:val="000000"/>
+                <w:sz w:val="20"/>
+                <w:szCs w:val="20"/>
+              </w:rPr>
+              <w:t xml:space="preserve">system </w:t>
+            </w:r>
+            <w:r>
+              <w:rPr>
+                <w:rFonts w:cs="Times New Roman"/>
+                <w:bCs/>
+                <w:color w:val="000000"/>
+                <w:sz w:val="20"/>
+                <w:szCs w:val="20"/>
+              </w:rPr>
+              <w:t>for photovoltaic and weather parameters</w:t>
+            </w:r>
+            <w:r>
+              <w:rPr>
+                <w:rFonts w:cs="Times New Roman"/>
+                <w:bCs/>
+                <w:color w:val="000000"/>
+                <w:sz w:val="20"/>
+                <w:szCs w:val="20"/>
+              </w:rPr>
+              <w:t xml:space="preserve">.This </w:t>
+            </w:r>
+            <w:r>
+              <w:rPr>
+                <w:rFonts w:cs="Times New Roman"/>
+                <w:bCs/>
+                <w:color w:val="000000"/>
+                <w:sz w:val="20"/>
+                <w:szCs w:val="20"/>
+              </w:rPr>
+              <w:t>project</w:t>
+            </w:r>
+            <w:r>
+              <w:rPr>
+                <w:rFonts w:cs="Times New Roman"/>
+                <w:bCs/>
+                <w:color w:val="000000"/>
+                <w:sz w:val="20"/>
+                <w:szCs w:val="20"/>
+              </w:rPr>
+              <w:t xml:space="preserve"> involve</w:t>
+            </w:r>
+            <w:r>
+              <w:rPr>
+                <w:rFonts w:cs="Times New Roman"/>
+                <w:bCs/>
+                <w:color w:val="000000"/>
+                <w:sz w:val="20"/>
+                <w:szCs w:val="20"/>
+              </w:rPr>
+              <w:t>s</w:t>
+            </w:r>
+            <w:r>
+              <w:rPr>
+                <w:rFonts w:cs="Times New Roman"/>
+                <w:bCs/>
+                <w:color w:val="000000"/>
+                <w:sz w:val="20"/>
+                <w:szCs w:val="20"/>
+              </w:rPr>
+              <w:t xml:space="preserve"> implementation of </w:t>
+            </w:r>
+            <w:r>
+              <w:rPr>
+                <w:rFonts w:cs="Times New Roman"/>
+                <w:bCs/>
+                <w:color w:val="000000"/>
+                <w:sz w:val="20"/>
+                <w:szCs w:val="20"/>
+              </w:rPr>
+              <w:t>cloud</w:t>
+            </w:r>
+            <w:r>
+              <w:rPr>
+                <w:rFonts w:cs="Times New Roman"/>
+                <w:bCs/>
+                <w:color w:val="000000"/>
+                <w:sz w:val="20"/>
+                <w:szCs w:val="20"/>
+              </w:rPr>
+              <w:t xml:space="preserve">-based backend </w:t>
+            </w:r>
+            <w:r>
+              <w:rPr>
+                <w:rFonts w:cs="Times New Roman"/>
+                <w:bCs/>
+                <w:color w:val="000000"/>
+                <w:sz w:val="20"/>
+                <w:szCs w:val="20"/>
+              </w:rPr>
+              <w:t xml:space="preserve">server </w:t>
+            </w:r>
+            <w:r>
+              <w:rPr>
+                <w:rFonts w:cs="Times New Roman"/>
+                <w:bCs/>
+                <w:color w:val="000000"/>
+                <w:sz w:val="20"/>
+                <w:szCs w:val="20"/>
+              </w:rPr>
+              <w:t xml:space="preserve">system and front-end </w:t>
+            </w:r>
+            <w:r>
+              <w:rPr>
+                <w:rFonts w:cs="Times New Roman"/>
+                <w:bCs/>
+                <w:color w:val="000000"/>
+                <w:sz w:val="20"/>
+                <w:szCs w:val="20"/>
+              </w:rPr>
+              <w:t>web</w:t>
+            </w:r>
+            <w:r>
+              <w:rPr>
+                <w:rFonts w:cs="Times New Roman"/>
+                <w:bCs/>
+                <w:color w:val="000000"/>
+                <w:sz w:val="20"/>
+                <w:szCs w:val="20"/>
+              </w:rPr>
+              <w:t xml:space="preserve"> application.This system will be deployed</w:t>
+            </w:r>
+            <w:r>
+              <w:rPr>
+                <w:rFonts w:cs="Times New Roman"/>
+                <w:bCs/>
+                <w:color w:val="000000"/>
+                <w:sz w:val="20"/>
+                <w:szCs w:val="20"/>
+              </w:rPr>
+              <w:t xml:space="preserve"> in AWS Cloud</w:t>
+            </w:r>
+            <w:r>
+              <w:rPr>
+                <w:rFonts w:cs="Times New Roman"/>
+                <w:bCs/>
+                <w:color w:val="000000"/>
+                <w:sz w:val="20"/>
+                <w:szCs w:val="20"/>
+              </w:rPr>
+              <w:t>.</w:t>
+            </w:r>
+          </w:p>
+          <w:p>
+            <w:pPr>
+              <w:jc w:val="both"/>
               <w:rPr>
                 <w:rFonts w:cs="Times New Roman"/>
                 <w:sz w:val="20"/>
@@ -5777,6 +5955,7 @@
           </w:p>
           <w:p>
             <w:pPr>
+              <w:jc w:val="both"/>
               <w:rPr>
                 <w:rFonts w:cs="Times New Roman"/>
                 <w:sz w:val="20"/>
@@ -5791,8 +5970,37 @@
                 <w:szCs w:val="20"/>
                 <w:lang w:val="en-US"/>
               </w:rPr>
-              <w:t>&lt;…&gt;</w:t>
-            </w:r>
+              <w:t>The objective of the test is to ensure that all the functionalitites of the project meet the requirements of the end users and the system works as intended.</w:t>
+            </w:r>
+          </w:p>
+          <w:p>
+            <w:pPr>
+              <w:jc w:val="both"/>
+              <w:rPr>
+                <w:rFonts w:cs="Times New Roman"/>
+                <w:sz w:val="20"/>
+                <w:szCs w:val="20"/>
+                <w:lang w:val="en-US"/>
+              </w:rPr>
+            </w:pPr>
+            <w:r>
+              <w:rPr>
+                <w:rFonts w:cs="Times New Roman"/>
+                <w:sz w:val="20"/>
+                <w:szCs w:val="20"/>
+              </w:rPr>
+              <w:t>User acceptance testing (UAT) is the last phase of the software testing process. During UAT, actual software users test the software to make sure it can handle required tasks in real-world scenarios, according to specifications.</w:t>
+            </w:r>
+          </w:p>
+          <w:p>
+            <w:pPr>
+              <w:rPr>
+                <w:rFonts w:cs="Times New Roman"/>
+                <w:sz w:val="20"/>
+                <w:szCs w:val="20"/>
+                <w:lang w:val="en-US"/>
+              </w:rPr>
+            </w:pPr>
           </w:p>
         </w:tc>
       </w:tr>
@@ -5829,10 +6037,216 @@
           </w:p>
           <w:p>
             <w:pPr>
-              <w:spacing w:before="120"/>
-              <w:rPr>
-                <w:rFonts w:cs="Times New Roman"/>
-                <w:b/>
+              <w:pStyle w:val="NormalWeb"/>
+              <w:shd w:val="clear" w:color="auto" w:fill="FFFFFF"/>
+              <w:spacing w:before="0" w:beforeAutospacing="0" w:after="149" w:afterAutospacing="0"/>
+              <w:rPr>
+                <w:color w:val="333333"/>
+                <w:sz w:val="20"/>
+                <w:szCs w:val="20"/>
+              </w:rPr>
+            </w:pPr>
+          </w:p>
+          <w:p>
+            <w:pPr>
+              <w:pStyle w:val="NormalWeb"/>
+              <w:shd w:val="clear" w:color="auto" w:fill="FFFFFF"/>
+              <w:spacing w:before="0" w:beforeAutospacing="0" w:after="149" w:afterAutospacing="0"/>
+              <w:jc w:val="both"/>
+              <w:rPr>
+                <w:color w:val="333333"/>
+                <w:sz w:val="20"/>
+                <w:szCs w:val="20"/>
+              </w:rPr>
+            </w:pPr>
+            <w:r>
+              <w:rPr>
+                <w:color w:val="343434"/>
+                <w:sz w:val="20"/>
+                <w:szCs w:val="20"/>
+                <w:shd w:val="clear" w:color="auto" w:fill="FFFFFF"/>
+              </w:rPr>
+              <w:t>User acceptance is a type of testing performed by the Client to certify the system with respect to the requirements that was agreed upon. </w:t>
+            </w:r>
+          </w:p>
+          <w:p>
+            <w:pPr>
+              <w:pStyle w:val="NormalWeb"/>
+              <w:shd w:val="clear" w:color="auto" w:fill="FFFFFF"/>
+              <w:spacing w:before="0" w:beforeAutospacing="0" w:after="149" w:afterAutospacing="0"/>
+              <w:jc w:val="both"/>
+              <w:rPr>
+                <w:color w:val="333333"/>
+                <w:sz w:val="20"/>
+                <w:szCs w:val="20"/>
+              </w:rPr>
+            </w:pPr>
+            <w:r>
+              <w:rPr>
+                <w:color w:val="333333"/>
+                <w:sz w:val="20"/>
+                <w:szCs w:val="20"/>
+              </w:rPr>
+              <w:t>UAT is one of the final and most critical software project procedures that must occur before newly developed software is rolled out to the market.</w:t>
+            </w:r>
+            <w:r>
+              <w:rPr>
+                <w:color w:val="333333"/>
+                <w:sz w:val="20"/>
+                <w:szCs w:val="20"/>
+              </w:rPr>
+              <w:t xml:space="preserve"> </w:t>
+            </w:r>
+            <w:r>
+              <w:rPr>
+                <w:color w:val="333333"/>
+                <w:sz w:val="20"/>
+                <w:szCs w:val="20"/>
+              </w:rPr>
+              <w:t>UAT is also known as beta testing, application testing or end user testing</w:t>
+            </w:r>
+            <w:r>
+              <w:rPr>
+                <w:color w:val="333333"/>
+                <w:sz w:val="20"/>
+                <w:szCs w:val="20"/>
+              </w:rPr>
+              <w:t>.</w:t>
+            </w:r>
+            <w:r>
+              <w:rPr>
+                <w:color w:val="333333"/>
+                <w:sz w:val="20"/>
+                <w:szCs w:val="20"/>
+              </w:rPr>
+              <w:t xml:space="preserve"> </w:t>
+            </w:r>
+            <w:r>
+              <w:rPr>
+                <w:color w:val="333333"/>
+                <w:sz w:val="20"/>
+                <w:szCs w:val="20"/>
+                <w:shd w:val="clear" w:color="auto" w:fill="FFFFFF"/>
+              </w:rPr>
+              <w:t xml:space="preserve">UAT directly involves the intended users of the software. </w:t>
+            </w:r>
+          </w:p>
+          <w:p>
+            <w:pPr>
+              <w:pStyle w:val="NormalWeb"/>
+              <w:shd w:val="clear" w:color="auto" w:fill="FFFFFF"/>
+              <w:spacing w:before="0" w:beforeAutospacing="0" w:after="68" w:afterAutospacing="0"/>
+              <w:jc w:val="both"/>
+              <w:rPr>
+                <w:color w:val="333333"/>
+                <w:sz w:val="20"/>
+                <w:szCs w:val="20"/>
+              </w:rPr>
+            </w:pPr>
+            <w:r>
+              <w:rPr>
+                <w:color w:val="333333"/>
+                <w:sz w:val="20"/>
+                <w:szCs w:val="20"/>
+                <w:shd w:val="clear" w:color="auto" w:fill="FFFFFF"/>
+              </w:rPr>
+              <w:t>This UAT will</w:t>
+            </w:r>
+            <w:r>
+              <w:rPr>
+                <w:color w:val="333333"/>
+                <w:sz w:val="20"/>
+                <w:szCs w:val="20"/>
+                <w:shd w:val="clear" w:color="auto" w:fill="FFFFFF"/>
+              </w:rPr>
+              <w:t xml:space="preserve"> be</w:t>
+            </w:r>
+            <w:r>
+              <w:rPr>
+                <w:color w:val="333333"/>
+                <w:sz w:val="20"/>
+                <w:szCs w:val="20"/>
+                <w:shd w:val="clear" w:color="auto" w:fill="FFFFFF"/>
+              </w:rPr>
+              <w:t xml:space="preserve"> implemented </w:t>
+            </w:r>
+            <w:r>
+              <w:rPr>
+                <w:color w:val="333333"/>
+                <w:sz w:val="20"/>
+                <w:szCs w:val="20"/>
+                <w:shd w:val="clear" w:color="auto" w:fill="FFFFFF"/>
+              </w:rPr>
+              <w:t>through an in-house testing team comprised of actual software users.</w:t>
+            </w:r>
+          </w:p>
+          <w:p>
+            <w:pPr>
+              <w:jc w:val="both"/>
+              <w:rPr>
+                <w:rFonts w:cs="Times New Roman"/>
+                <w:color w:val="333333"/>
+                <w:sz w:val="20"/>
+                <w:szCs w:val="20"/>
+                <w:shd w:val="clear" w:color="auto" w:fill="FFFFFF"/>
+              </w:rPr>
+            </w:pPr>
+            <w:r>
+              <w:rPr>
+                <w:rFonts w:cs="Times New Roman"/>
+                <w:color w:val="333333"/>
+                <w:sz w:val="20"/>
+                <w:szCs w:val="20"/>
+                <w:shd w:val="clear" w:color="auto" w:fill="FFFFFF"/>
+              </w:rPr>
+              <w:t>The testing team executes the designated test cases</w:t>
+            </w:r>
+            <w:r>
+              <w:rPr>
+                <w:rFonts w:cs="Times New Roman"/>
+                <w:color w:val="333333"/>
+                <w:sz w:val="20"/>
+                <w:szCs w:val="20"/>
+                <w:shd w:val="clear" w:color="auto" w:fill="FFFFFF"/>
+              </w:rPr>
+              <w:t>.</w:t>
+            </w:r>
+            <w:r>
+              <w:rPr>
+                <w:rFonts w:cs="Times New Roman"/>
+                <w:color w:val="333333"/>
+                <w:sz w:val="20"/>
+                <w:szCs w:val="20"/>
+                <w:shd w:val="clear" w:color="auto" w:fill="FFFFFF"/>
+              </w:rPr>
+              <w:t xml:space="preserve"> </w:t>
+            </w:r>
+            <w:r>
+              <w:rPr>
+                <w:rFonts w:cs="Times New Roman"/>
+                <w:color w:val="333333"/>
+                <w:sz w:val="20"/>
+                <w:szCs w:val="20"/>
+                <w:shd w:val="clear" w:color="auto" w:fill="FFFFFF"/>
+              </w:rPr>
+              <w:t>All bugs will be</w:t>
+            </w:r>
+            <w:r>
+              <w:rPr>
+                <w:rFonts w:cs="Times New Roman"/>
+                <w:color w:val="333333"/>
+                <w:sz w:val="20"/>
+                <w:szCs w:val="20"/>
+                <w:shd w:val="clear" w:color="auto" w:fill="FFFFFF"/>
+              </w:rPr>
+              <w:t xml:space="preserve"> logged in a testing document with relevant comments.</w:t>
+            </w:r>
+          </w:p>
+          <w:p>
+            <w:pPr>
+              <w:jc w:val="both"/>
+              <w:rPr>
+                <w:rFonts w:cs="Times New Roman"/>
                 <w:sz w:val="20"/>
                 <w:szCs w:val="20"/>
                 <w:lang w:val="en-US"/>
@@ -5841,21 +6255,34 @@
           </w:p>
           <w:p>
             <w:pPr>
-              <w:rPr>
-                <w:rFonts w:cs="Times New Roman"/>
-                <w:sz w:val="20"/>
-                <w:szCs w:val="20"/>
-                <w:lang w:val="en-US"/>
-              </w:rPr>
-            </w:pPr>
-            <w:r>
-              <w:rPr>
-                <w:rFonts w:cs="Times New Roman"/>
-                <w:sz w:val="20"/>
-                <w:szCs w:val="20"/>
-                <w:lang w:val="en-US"/>
-              </w:rPr>
-              <w:t>&lt;…&gt;</w:t>
+              <w:jc w:val="both"/>
+              <w:rPr>
+                <w:rFonts w:cs="Times New Roman"/>
+                <w:color w:val="333333"/>
+                <w:sz w:val="20"/>
+                <w:szCs w:val="20"/>
+                <w:shd w:val="clear" w:color="auto" w:fill="FFFFFF"/>
+              </w:rPr>
+            </w:pPr>
+            <w:r>
+              <w:rPr>
+                <w:rFonts w:cs="Times New Roman"/>
+                <w:color w:val="333333"/>
+                <w:sz w:val="20"/>
+                <w:szCs w:val="20"/>
+                <w:shd w:val="clear" w:color="auto" w:fill="FFFFFF"/>
+              </w:rPr>
+              <w:t>After all bugs have been fixed, the testing team indicates acceptance of the software application. This shows that the application meets user requirements and is ready to be rolled out</w:t>
+            </w:r>
+            <w:r>
+              <w:rPr>
+                <w:rFonts w:cs="Times New Roman"/>
+                <w:color w:val="333333"/>
+                <w:sz w:val="20"/>
+                <w:szCs w:val="20"/>
+                <w:shd w:val="clear" w:color="auto" w:fill="FFFFFF"/>
+              </w:rPr>
+              <w:t>.</w:t>
             </w:r>
           </w:p>
           <w:p>
@@ -5965,7 +6392,7 @@
                 <w:szCs w:val="20"/>
                 <w:lang w:val="en-US"/>
               </w:rPr>
-              <w:t>&lt; example: well executed and finished sy</w:t>
+              <w:t>W</w:t>
             </w:r>
             <w:r>
               <w:rPr>
@@ -5974,7 +6401,7 @@
                 <w:szCs w:val="20"/>
                 <w:lang w:val="en-US"/>
               </w:rPr>
-              <w:t>s</w:t>
+              <w:t>ell executed and finished system</w:t>
             </w:r>
             <w:r>
               <w:rPr>
@@ -5983,17 +6410,8 @@
                 <w:szCs w:val="20"/>
                 <w:lang w:val="en-US"/>
               </w:rPr>
-              <w:t>tem</w:t>
-            </w:r>
-            <w:r>
-              <w:rPr>
-                <w:rFonts w:cs="Times New Roman"/>
-                <w:sz w:val="20"/>
-                <w:szCs w:val="20"/>
-                <w:lang w:val="en-US"/>
-              </w:rPr>
               <w:softHyphen/>
-              <w:t xml:space="preserve"> test&gt;</w:t>
+              <w:t xml:space="preserve"> test</w:t>
             </w:r>
           </w:p>
         </w:tc>
@@ -6055,7 +6473,43 @@
                 <w:szCs w:val="20"/>
                 <w:lang w:val="en-US"/>
               </w:rPr>
-              <w:t>ST Test report</w:t>
+              <w:t>UA</w:t>
+            </w:r>
+            <w:r>
+              <w:rPr>
+                <w:rFonts w:cs="Times New Roman"/>
+                <w:sz w:val="20"/>
+                <w:szCs w:val="20"/>
+                <w:lang w:val="en-US"/>
+              </w:rPr>
+              <w:t xml:space="preserve">T </w:t>
+            </w:r>
+            <w:r>
+              <w:rPr>
+                <w:rFonts w:cs="Times New Roman"/>
+                <w:sz w:val="20"/>
+                <w:szCs w:val="20"/>
+                <w:lang w:val="en-US"/>
+              </w:rPr>
+              <w:t xml:space="preserve"> t</w:t>
+            </w:r>
+            <w:r>
+              <w:rPr>
+                <w:rFonts w:cs="Times New Roman"/>
+                <w:sz w:val="20"/>
+                <w:szCs w:val="20"/>
+                <w:lang w:val="en-US"/>
+              </w:rPr>
+              <w:t xml:space="preserve">est </w:t>
+            </w:r>
+            <w:r>
+              <w:rPr>
+                <w:rFonts w:cs="Times New Roman"/>
+                <w:sz w:val="20"/>
+                <w:szCs w:val="20"/>
+                <w:lang w:val="en-US"/>
+              </w:rPr>
+              <w:t>report</w:t>
             </w:r>
           </w:p>
           <w:p>
@@ -6117,6 +6571,16 @@
               </w:rPr>
             </w:pPr>
           </w:p>
+          <w:p>
+            <w:pPr>
+              <w:rPr>
+                <w:rFonts w:cs="Times New Roman"/>
+                <w:sz w:val="20"/>
+                <w:szCs w:val="20"/>
+                <w:lang w:val="en-US"/>
+              </w:rPr>
+            </w:pPr>
+          </w:p>
         </w:tc>
       </w:tr>
       <w:tr>
@@ -6175,7 +6639,7 @@
                 <w:szCs w:val="20"/>
                 <w:lang w:val="en-US"/>
               </w:rPr>
-              <w:t>&lt;example: Each test level needs to be finished on time and meet the acceptance crit</w:t>
+              <w:t>Each test level needs to be finished on time a</w:t>
             </w:r>
             <w:r>
               <w:rPr>
@@ -6184,17 +6648,18 @@
                 <w:szCs w:val="20"/>
                 <w:lang w:val="en-US"/>
               </w:rPr>
-              <w:t>e</w:t>
-            </w:r>
-            <w:r>
+              <w:t>nd meet the user’s requirements and acceptance criteria.</w:t>
+            </w:r>
+          </w:p>
+          <w:p>
+            <w:pPr>
               <w:rPr>
                 <w:rFonts w:cs="Times New Roman"/>
                 <w:sz w:val="20"/>
                 <w:szCs w:val="20"/>
                 <w:lang w:val="en-US"/>
               </w:rPr>
-              <w:t>ria&gt;</w:t>
-            </w:r>
+            </w:pPr>
           </w:p>
           <w:p>
             <w:pPr>
@@ -6264,17 +6729,18 @@
                 <w:szCs w:val="20"/>
                 <w:lang w:val="en-US"/>
               </w:rPr>
-              <w:t>&lt; Example: After each test level the test manager makes sure that a test report is drawn up. This report will, after reviewing with the project manager, be presented to the key stakeholders, who decide if it is poss</w:t>
-            </w:r>
-            <w:r>
+              <w:t xml:space="preserve">After each test level the test manager makes sure that a test report is drawn up. This report will, after reviewing with the project manager, be presented to the key stakeholders, who decide if it is possible to move to the next test level. </w:t>
+            </w:r>
+          </w:p>
+          <w:p>
+            <w:pPr>
               <w:rPr>
                 <w:rFonts w:cs="Times New Roman"/>
                 <w:sz w:val="20"/>
                 <w:szCs w:val="20"/>
                 <w:lang w:val="en-US"/>
               </w:rPr>
-              <w:t>i</w:t>
-            </w:r>
+            </w:pPr>
             <w:r>
               <w:rPr>
                 <w:rFonts w:cs="Times New Roman"/>
@@ -6282,18 +6748,17 @@
                 <w:szCs w:val="20"/>
                 <w:lang w:val="en-US"/>
               </w:rPr>
-              <w:t xml:space="preserve">ble to move to the next test level. </w:t>
-            </w:r>
-          </w:p>
-          <w:p>
-            <w:pPr>
+              <w:t xml:space="preserve">At the end of the total test project an end testing report will be drawn up, containing a risk based assessment of the test object. Based on this end report the key stakeholders make the final decision to go </w:t>
+            </w:r>
+            <w:r>
               <w:rPr>
                 <w:rFonts w:cs="Times New Roman"/>
                 <w:sz w:val="20"/>
                 <w:szCs w:val="20"/>
                 <w:lang w:val="en-US"/>
               </w:rPr>
-            </w:pPr>
+              <w:t xml:space="preserve">live </w:t>
+            </w:r>
             <w:r>
               <w:rPr>
                 <w:rFonts w:cs="Times New Roman"/>
@@ -6301,25 +6766,7 @@
                 <w:szCs w:val="20"/>
                 <w:lang w:val="en-US"/>
               </w:rPr>
-              <w:t>At the end of the total test project an end testing report will be drawn up, containing a risk based assessment of the test object. Based on this end report the key stakehol</w:t>
-            </w:r>
-            <w:r>
-              <w:rPr>
-                <w:rFonts w:cs="Times New Roman"/>
-                <w:sz w:val="20"/>
-                <w:szCs w:val="20"/>
-                <w:lang w:val="en-US"/>
-              </w:rPr>
-              <w:t>d</w:t>
-            </w:r>
-            <w:r>
-              <w:rPr>
-                <w:rFonts w:cs="Times New Roman"/>
-                <w:sz w:val="20"/>
-                <w:szCs w:val="20"/>
-                <w:lang w:val="en-US"/>
-              </w:rPr>
-              <w:t>ers make the final decision to go to production or not. &gt;</w:t>
+              <w:t xml:space="preserve">or not. </w:t>
             </w:r>
           </w:p>
         </w:tc>
@@ -6344,114 +6791,6 @@
         </w:tc>
       </w:tr>
     </w:tbl>
-    <w:p>
-      <w:pPr>
-        <w:rPr>
-          <w:rFonts w:cs="Times New Roman"/>
-          <w:bCs/>
-          <w:color w:val="000000"/>
-        </w:rPr>
-      </w:pPr>
-    </w:p>
-    <w:p>
-      <w:pPr>
-        <w:rPr>
-          <w:rFonts w:cs="Times New Roman"/>
-          <w:bCs/>
-          <w:color w:val="000000"/>
-        </w:rPr>
-      </w:pPr>
-    </w:p>
-    <w:p>
-      <w:pPr>
-        <w:rPr>
-          <w:rFonts w:cs="Times New Roman"/>
-          <w:bCs/>
-          <w:color w:val="000000"/>
-        </w:rPr>
-      </w:pPr>
-    </w:p>
-    <w:p>
-      <w:pPr>
-        <w:rPr>
-          <w:rFonts w:cs="Times New Roman"/>
-          <w:bCs/>
-          <w:color w:val="000000"/>
-        </w:rPr>
-      </w:pPr>
-    </w:p>
-    <w:p>
-      <w:pPr>
-        <w:rPr>
-          <w:rFonts w:cs="Times New Roman"/>
-          <w:bCs/>
-          <w:color w:val="000000"/>
-        </w:rPr>
-      </w:pPr>
-    </w:p>
-    <w:p>
-      <w:pPr>
-        <w:rPr>
-          <w:rFonts w:cs="Times New Roman"/>
-          <w:bCs/>
-          <w:color w:val="000000"/>
-        </w:rPr>
-      </w:pPr>
-    </w:p>
-    <w:p>
-      <w:pPr>
-        <w:rPr>
-          <w:rFonts w:cs="Times New Roman"/>
-          <w:bCs/>
-          <w:color w:val="000000"/>
-        </w:rPr>
-      </w:pPr>
-    </w:p>
-    <w:p>
-      <w:pPr>
-        <w:rPr>
-          <w:rFonts w:cs="Times New Roman"/>
-          <w:bCs/>
-          <w:color w:val="000000"/>
-        </w:rPr>
-      </w:pPr>
-    </w:p>
-    <w:p>
-      <w:pPr>
-        <w:rPr>
-          <w:rFonts w:cs="Times New Roman"/>
-          <w:bCs/>
-          <w:color w:val="000000"/>
-        </w:rPr>
-      </w:pPr>
-    </w:p>
-    <w:p>
-      <w:pPr>
-        <w:rPr>
-          <w:rFonts w:cs="Times New Roman"/>
-          <w:bCs/>
-          <w:color w:val="000000"/>
-        </w:rPr>
-      </w:pPr>
-    </w:p>
-    <w:p>
-      <w:pPr>
-        <w:rPr>
-          <w:rFonts w:cs="Times New Roman"/>
-          <w:bCs/>
-          <w:color w:val="000000"/>
-        </w:rPr>
-      </w:pPr>
-    </w:p>
-    <w:p>
-      <w:pPr>
-        <w:rPr>
-          <w:rFonts w:cs="Times New Roman"/>
-          <w:bCs/>
-          <w:color w:val="000000"/>
-        </w:rPr>
-      </w:pPr>
-    </w:p>
     <w:p>
       <w:pPr>
         <w:rPr>
@@ -7297,43 +7636,6 @@
     </w:sdt>
     <w:p>
       <w:pPr>
-        <w:jc w:val="both"/>
-        <w:rPr>
-          <w:rFonts w:cs="Times New Roman"/>
-          <w:b/>
-          <w:bCs/>
-          <w:color w:val="365F91"/>
-          <w:sz w:val="28"/>
-          <w:szCs w:val="28"/>
-        </w:rPr>
-      </w:pPr>
-    </w:p>
-    <w:p>
-      <w:pPr>
-        <w:rPr>
-          <w:rFonts w:cs="Times New Roman"/>
-          <w:b/>
-          <w:bCs/>
-          <w:color w:val="365F91"/>
-          <w:sz w:val="28"/>
-          <w:szCs w:val="28"/>
-        </w:rPr>
-      </w:pPr>
-    </w:p>
-    <w:p>
-      <w:pPr>
-        <w:rPr>
-          <w:rFonts w:cs="Times New Roman"/>
-          <w:b/>
-          <w:bCs/>
-          <w:color w:val="365F91"/>
-          <w:sz w:val="28"/>
-          <w:szCs w:val="28"/>
-        </w:rPr>
-      </w:pPr>
-    </w:p>
-    <w:p>
-      <w:pPr>
         <w:rPr>
           <w:rFonts w:cs="Times New Roman"/>
           <w:bCs/>
@@ -7622,7 +7924,27 @@
           <w:sz w:val="20"/>
           <w:szCs w:val="20"/>
         </w:rPr>
-        <w:t xml:space="preserve"> different systems ranging from small rooftop systems to large ground-based PV power plants across different time zones</w:t>
+        <w:t xml:space="preserve"> different systems ranging from small roof</w:t>
+      </w:r>
+      <w:r>
+        <w:rPr>
+          <w:rFonts w:cs="Times New Roman"/>
+          <w:bCs/>
+          <w:color w:val="000000"/>
+          <w:sz w:val="20"/>
+          <w:szCs w:val="20"/>
+        </w:rPr>
+        <w:t>-</w:t>
+      </w:r>
+      <w:r>
+        <w:rPr>
+          <w:rFonts w:cs="Times New Roman"/>
+          <w:bCs/>
+          <w:color w:val="000000"/>
+          <w:sz w:val="20"/>
+          <w:szCs w:val="20"/>
+        </w:rPr>
+        <w:t>top systems to large ground-based PV power plants across different time zones</w:t>
       </w:r>
       <w:r>
         <w:rPr>
@@ -7925,6 +8247,7 @@
         </w:numPr>
         <w:rPr>
           <w:rFonts w:cs="Times New Roman"/>
+          <w:b/>
           <w:bCs/>
           <w:color w:val="000000"/>
         </w:rPr>
@@ -7932,6 +8255,7 @@
       <w:r>
         <w:rPr>
           <w:rFonts w:cs="Times New Roman"/>
+          <w:b/>
           <w:bCs/>
           <w:color w:val="000000"/>
         </w:rPr>
@@ -7941,150 +8265,341 @@
     <w:p>
       <w:pPr>
         <w:ind w:left="1080"/>
-        <w:rPr>
-          <w:rFonts w:cs="Times New Roman"/>
-          <w:bCs/>
-          <w:color w:val="000000"/>
-        </w:rPr>
-      </w:pPr>
-    </w:p>
-    <w:p>
-      <w:pPr>
-        <w:ind w:left="720"/>
-        <w:rPr>
-          <w:rFonts w:cs="Times New Roman"/>
-          <w:bCs/>
-          <w:color w:val="000000"/>
+        <w:jc w:val="both"/>
+        <w:rPr>
+          <w:rFonts w:cs="Times New Roman"/>
+          <w:bCs/>
+          <w:color w:val="000000"/>
+        </w:rPr>
+      </w:pPr>
+    </w:p>
+    <w:p>
+      <w:pPr>
+        <w:jc w:val="both"/>
+        <w:rPr>
           <w:sz w:val="20"/>
           <w:szCs w:val="20"/>
+          <w:lang w:val="en-US"/>
         </w:rPr>
       </w:pPr>
       <w:r>
         <w:rPr>
-          <w:rFonts w:cs="Times New Roman"/>
-          <w:bCs/>
-          <w:color w:val="000000"/>
+          <w:lang w:val="en-US"/>
+        </w:rPr>
+        <w:tab/>
+      </w:r>
+      <w:r>
+        <w:rPr>
           <w:sz w:val="20"/>
           <w:szCs w:val="20"/>
-        </w:rPr>
-        <w:t>This document defines the following:</w:t>
+          <w:lang w:val="en-US"/>
+        </w:rPr>
+        <w:t xml:space="preserve">The </w:t>
       </w:r>
-    </w:p>
-    <w:p>
-      <w:pPr>
-        <w:ind w:left="720"/>
-        <w:rPr>
-          <w:rFonts w:cs="Times New Roman"/>
-          <w:bCs/>
-          <w:color w:val="000000"/>
+      <w:r>
+        <w:rPr>
           <w:sz w:val="20"/>
           <w:szCs w:val="20"/>
-        </w:rPr>
-      </w:pPr>
+          <w:lang w:val="en-US"/>
+        </w:rPr>
+        <w:t xml:space="preserve">goal of this </w:t>
+      </w:r>
       <w:r>
         <w:rPr>
-          <w:rFonts w:cs="Times New Roman"/>
-          <w:bCs/>
-          <w:color w:val="000000"/>
           <w:sz w:val="20"/>
           <w:szCs w:val="20"/>
-        </w:rPr>
-        <w:t>team organisation;</w:t>
+          <w:lang w:val="en-US"/>
+        </w:rPr>
+        <w:t xml:space="preserve">Test Plan (TP) for </w:t>
       </w:r>
-    </w:p>
-    <w:p>
-      <w:pPr>
-        <w:ind w:left="720"/>
-        <w:rPr>
-          <w:rFonts w:cs="Times New Roman"/>
-          <w:bCs/>
-          <w:color w:val="000000"/>
+      <w:r>
+        <w:rPr>
           <w:sz w:val="20"/>
           <w:szCs w:val="20"/>
-        </w:rPr>
-      </w:pPr>
+          <w:lang w:val="en-US"/>
+        </w:rPr>
+        <w:t>User</w:t>
+      </w:r>
       <w:r>
         <w:rPr>
-          <w:rFonts w:cs="Times New Roman"/>
-          <w:bCs/>
-          <w:color w:val="000000"/>
           <w:sz w:val="20"/>
           <w:szCs w:val="20"/>
-        </w:rPr>
-        <w:t>deliverables and sign off procedures;</w:t>
+          <w:lang w:val="en-US"/>
+        </w:rPr>
+        <w:t xml:space="preserve"> </w:t>
       </w:r>
-    </w:p>
-    <w:p>
-      <w:pPr>
-        <w:ind w:left="720"/>
-        <w:rPr>
-          <w:rFonts w:cs="Times New Roman"/>
-          <w:bCs/>
-          <w:color w:val="000000"/>
+      <w:r>
+        <w:rPr>
           <w:sz w:val="20"/>
           <w:szCs w:val="20"/>
-        </w:rPr>
-      </w:pPr>
+          <w:lang w:val="en-US"/>
+        </w:rPr>
+        <w:t xml:space="preserve">Acceptance </w:t>
+      </w:r>
       <w:r>
         <w:rPr>
-          <w:rFonts w:cs="Times New Roman"/>
-          <w:bCs/>
-          <w:color w:val="000000"/>
           <w:sz w:val="20"/>
           <w:szCs w:val="20"/>
-        </w:rPr>
-        <w:t>planning and control procedures;</w:t>
+          <w:lang w:val="en-US"/>
+        </w:rPr>
+        <w:t xml:space="preserve">Test </w:t>
       </w:r>
-    </w:p>
-    <w:p>
-      <w:pPr>
-        <w:ind w:left="720"/>
-        <w:rPr>
-          <w:rFonts w:cs="Times New Roman"/>
-          <w:bCs/>
-          <w:color w:val="000000"/>
+      <w:r>
+        <w:rPr>
           <w:sz w:val="20"/>
           <w:szCs w:val="20"/>
-        </w:rPr>
-      </w:pPr>
+          <w:lang w:val="en-US"/>
+        </w:rPr>
+        <w:t xml:space="preserve">is to inform all who are involved in the test </w:t>
+      </w:r>
       <w:r>
         <w:rPr>
-          <w:rFonts w:cs="Times New Roman"/>
-          <w:bCs/>
-          <w:color w:val="000000"/>
           <w:sz w:val="20"/>
           <w:szCs w:val="20"/>
-        </w:rPr>
-        <w:t>standard methods and tools;and</w:t>
+          <w:lang w:val="en-US"/>
+        </w:rPr>
+        <w:tab/>
+        <w:t xml:space="preserve">process about the approach, the activities and the deliverables concerning </w:t>
       </w:r>
-    </w:p>
-    <w:p>
-      <w:pPr>
-        <w:ind w:left="720"/>
-        <w:rPr>
-          <w:rFonts w:cs="Times New Roman"/>
-          <w:bCs/>
-          <w:color w:val="000000"/>
+      <w:r>
+        <w:rPr>
           <w:sz w:val="20"/>
           <w:szCs w:val="20"/>
-        </w:rPr>
-      </w:pPr>
+          <w:lang w:val="en-US"/>
+        </w:rPr>
+        <w:t>User</w:t>
+      </w:r>
       <w:r>
         <w:rPr>
-          <w:rFonts w:cs="Times New Roman"/>
-          <w:bCs/>
-          <w:color w:val="000000"/>
           <w:sz w:val="20"/>
           <w:szCs w:val="20"/>
-        </w:rPr>
-        <w:t>ensure the delivery of system of high quality</w:t>
+          <w:lang w:val="en-US"/>
+        </w:rPr>
+        <w:t xml:space="preserve"> </w:t>
       </w:r>
+      <w:r>
+        <w:rPr>
+          <w:sz w:val="20"/>
+          <w:szCs w:val="20"/>
+          <w:lang w:val="en-US"/>
+        </w:rPr>
+        <w:t xml:space="preserve">Acceptance </w:t>
+      </w:r>
+      <w:r>
+        <w:rPr>
+          <w:sz w:val="20"/>
+          <w:szCs w:val="20"/>
+          <w:lang w:val="en-US"/>
+        </w:rPr>
+        <w:t xml:space="preserve">Test </w:t>
+      </w:r>
+      <w:r>
+        <w:rPr>
+          <w:sz w:val="20"/>
+          <w:szCs w:val="20"/>
+          <w:lang w:val="en-US"/>
+        </w:rPr>
+        <w:t xml:space="preserve">for SERIS </w:t>
+      </w:r>
+      <w:r>
+        <w:rPr>
+          <w:sz w:val="20"/>
+          <w:szCs w:val="20"/>
+          <w:lang w:val="en-US"/>
+        </w:rPr>
+        <w:tab/>
+      </w:r>
+      <w:r>
+        <w:rPr>
+          <w:sz w:val="20"/>
+          <w:szCs w:val="20"/>
+          <w:lang w:val="en-US"/>
+        </w:rPr>
+        <w:t>project</w:t>
+      </w:r>
+      <w:r>
+        <w:rPr>
+          <w:sz w:val="20"/>
+          <w:szCs w:val="20"/>
+          <w:lang w:val="en-US"/>
+        </w:rPr>
+        <w:t xml:space="preserve">. </w:t>
+      </w:r>
+      <w:r>
+        <w:rPr>
+          <w:sz w:val="20"/>
+          <w:szCs w:val="20"/>
+          <w:lang w:val="en-US"/>
+        </w:rPr>
+        <w:tab/>
+      </w:r>
+    </w:p>
+    <w:p>
+      <w:pPr>
+        <w:jc w:val="both"/>
+        <w:rPr>
+          <w:sz w:val="20"/>
+          <w:szCs w:val="20"/>
+          <w:lang w:val="en-US"/>
+        </w:rPr>
+      </w:pPr>
+      <w:r>
+        <w:rPr>
+          <w:sz w:val="20"/>
+          <w:szCs w:val="20"/>
+          <w:lang w:val="en-US"/>
+        </w:rPr>
+        <w:tab/>
+      </w:r>
+      <w:r>
+        <w:rPr>
+          <w:sz w:val="20"/>
+          <w:szCs w:val="20"/>
+          <w:lang w:val="en-US"/>
+        </w:rPr>
+        <w:t>This test plan describes a concrete and d</w:t>
+      </w:r>
+      <w:r>
+        <w:rPr>
+          <w:sz w:val="20"/>
+          <w:szCs w:val="20"/>
+          <w:lang w:val="en-US"/>
+        </w:rPr>
+        <w:t>e</w:t>
+      </w:r>
+      <w:r>
+        <w:rPr>
+          <w:sz w:val="20"/>
+          <w:szCs w:val="20"/>
+          <w:lang w:val="en-US"/>
+        </w:rPr>
+        <w:t xml:space="preserve">tailed elaboration of what has been described in the master </w:t>
+      </w:r>
+      <w:r>
+        <w:rPr>
+          <w:sz w:val="20"/>
+          <w:szCs w:val="20"/>
+          <w:lang w:val="en-US"/>
+        </w:rPr>
+        <w:tab/>
+      </w:r>
+      <w:r>
+        <w:rPr>
+          <w:sz w:val="20"/>
+          <w:szCs w:val="20"/>
+          <w:lang w:val="en-US"/>
+        </w:rPr>
+        <w:t xml:space="preserve">test </w:t>
+      </w:r>
+      <w:r>
+        <w:rPr>
+          <w:sz w:val="20"/>
+          <w:szCs w:val="20"/>
+          <w:lang w:val="en-US"/>
+        </w:rPr>
+        <w:tab/>
+      </w:r>
+      <w:r>
+        <w:rPr>
+          <w:sz w:val="20"/>
+          <w:szCs w:val="20"/>
+          <w:lang w:val="en-US"/>
+        </w:rPr>
+        <w:t xml:space="preserve">plan </w:t>
+      </w:r>
+      <w:r>
+        <w:rPr>
+          <w:sz w:val="20"/>
+          <w:szCs w:val="20"/>
+          <w:lang w:val="en-US"/>
+        </w:rPr>
+        <w:t>“\MGMT\QUALITY\MTP</w:t>
+      </w:r>
+      <w:r>
+        <w:rPr>
+          <w:sz w:val="20"/>
+          <w:szCs w:val="20"/>
+          <w:lang w:val="en-US"/>
+        </w:rPr>
+        <w:t>\SMTP.doc</w:t>
+      </w:r>
+      <w:r>
+        <w:rPr>
+          <w:sz w:val="20"/>
+          <w:szCs w:val="20"/>
+          <w:lang w:val="en-US"/>
+        </w:rPr>
+        <w:t xml:space="preserve"> “</w:t>
+      </w:r>
+      <w:r>
+        <w:rPr>
+          <w:sz w:val="20"/>
+          <w:szCs w:val="20"/>
+          <w:lang w:val="en-US"/>
+        </w:rPr>
+        <w:t xml:space="preserve">for the </w:t>
+      </w:r>
+      <w:r>
+        <w:rPr>
+          <w:sz w:val="20"/>
+          <w:szCs w:val="20"/>
+          <w:lang w:val="en-US"/>
+        </w:rPr>
+        <w:t>User</w:t>
+      </w:r>
+      <w:r>
+        <w:rPr>
+          <w:sz w:val="20"/>
+          <w:szCs w:val="20"/>
+          <w:lang w:val="en-US"/>
+        </w:rPr>
+        <w:t xml:space="preserve"> </w:t>
+      </w:r>
+      <w:r>
+        <w:rPr>
+          <w:sz w:val="20"/>
+          <w:szCs w:val="20"/>
+          <w:lang w:val="en-US"/>
+        </w:rPr>
+        <w:t xml:space="preserve">Acceptance </w:t>
+      </w:r>
+      <w:r>
+        <w:rPr>
+          <w:sz w:val="20"/>
+          <w:szCs w:val="20"/>
+          <w:lang w:val="en-US"/>
+        </w:rPr>
+        <w:t>Test</w:t>
+      </w:r>
+      <w:r>
+        <w:rPr>
+          <w:sz w:val="20"/>
+          <w:szCs w:val="20"/>
+          <w:lang w:val="en-US"/>
+        </w:rPr>
+        <w:t xml:space="preserve">. </w:t>
+      </w:r>
     </w:p>
     <w:p>
       <w:pPr>
         <w:ind w:left="720"/>
-        <w:rPr>
-          <w:rFonts w:cs="Times New Roman"/>
+        <w:jc w:val="both"/>
+        <w:rPr>
+          <w:rFonts w:cs="Times New Roman"/>
+          <w:bCs/>
+          <w:color w:val="000000"/>
+          <w:sz w:val="20"/>
+          <w:szCs w:val="20"/>
+          <w:lang w:val="en-US"/>
+        </w:rPr>
+      </w:pPr>
+    </w:p>
+    <w:p>
+      <w:pPr>
+        <w:ind w:left="720"/>
+        <w:rPr>
+          <w:rFonts w:cs="Times New Roman"/>
+          <w:b/>
           <w:bCs/>
           <w:color w:val="000000"/>
         </w:rPr>
@@ -8098,6 +8613,7 @@
         </w:numPr>
         <w:rPr>
           <w:rFonts w:cs="Times New Roman"/>
+          <w:b/>
           <w:bCs/>
           <w:color w:val="000000"/>
         </w:rPr>
@@ -8105,6 +8621,7 @@
       <w:r>
         <w:rPr>
           <w:rFonts w:cs="Times New Roman"/>
+          <w:b/>
           <w:bCs/>
           <w:color w:val="000000"/>
         </w:rPr>
@@ -8197,6 +8714,327 @@
     </w:p>
     <w:p>
       <w:pPr>
+        <w:pStyle w:val="Heading4"/>
+        <w:shd w:val="clear" w:color="auto" w:fill="FFFFFF"/>
+        <w:spacing w:line="252" w:lineRule="atLeast"/>
+        <w:rPr>
+          <w:rFonts w:ascii="Times New Roman" w:hAnsi="Times New Roman" w:cs="Times New Roman"/>
+          <w:color w:val="343434"/>
+          <w:sz w:val="20"/>
+          <w:szCs w:val="20"/>
+        </w:rPr>
+      </w:pPr>
+      <w:r>
+        <w:rPr>
+          <w:rFonts w:ascii="Times New Roman" w:hAnsi="Times New Roman" w:cs="Times New Roman"/>
+          <w:color w:val="343434"/>
+          <w:sz w:val="27"/>
+          <w:szCs w:val="27"/>
+        </w:rPr>
+        <w:tab/>
+      </w:r>
+      <w:r>
+        <w:rPr>
+          <w:rFonts w:ascii="Times New Roman" w:hAnsi="Times New Roman" w:cs="Times New Roman"/>
+          <w:color w:val="343434"/>
+          <w:sz w:val="20"/>
+          <w:szCs w:val="20"/>
+        </w:rPr>
+        <w:t>Prerequisites of User Acceptance Testing:</w:t>
+      </w:r>
+    </w:p>
+    <w:p>
+      <w:pPr>
+        <w:pStyle w:val="NormalWeb"/>
+        <w:shd w:val="clear" w:color="auto" w:fill="FFFFFF"/>
+        <w:rPr>
+          <w:color w:val="343434"/>
+          <w:sz w:val="20"/>
+          <w:szCs w:val="20"/>
+        </w:rPr>
+      </w:pPr>
+      <w:r>
+        <w:rPr>
+          <w:color w:val="343434"/>
+          <w:sz w:val="20"/>
+          <w:szCs w:val="20"/>
+        </w:rPr>
+        <w:tab/>
+        <w:t>Following are the entry criteria for User Acceptance Testing:</w:t>
+      </w:r>
+    </w:p>
+    <w:p>
+      <w:pPr>
+        <w:widowControl/>
+        <w:numPr>
+          <w:ilvl w:val="0"/>
+          <w:numId w:val="41"/>
+        </w:numPr>
+        <w:shd w:val="clear" w:color="auto" w:fill="FFFFFF"/>
+        <w:suppressAutoHyphens w:val="0"/>
+        <w:spacing w:before="100" w:beforeAutospacing="1" w:after="100" w:afterAutospacing="1"/>
+        <w:rPr>
+          <w:rFonts w:cs="Times New Roman"/>
+          <w:color w:val="343434"/>
+          <w:sz w:val="20"/>
+          <w:szCs w:val="20"/>
+        </w:rPr>
+      </w:pPr>
+      <w:r>
+        <w:rPr>
+          <w:rFonts w:cs="Times New Roman"/>
+          <w:color w:val="343434"/>
+          <w:sz w:val="20"/>
+          <w:szCs w:val="20"/>
+        </w:rPr>
+        <w:t>Business Requirements must be available.</w:t>
+      </w:r>
+    </w:p>
+    <w:p>
+      <w:pPr>
+        <w:widowControl/>
+        <w:numPr>
+          <w:ilvl w:val="0"/>
+          <w:numId w:val="41"/>
+        </w:numPr>
+        <w:shd w:val="clear" w:color="auto" w:fill="FFFFFF"/>
+        <w:suppressAutoHyphens w:val="0"/>
+        <w:spacing w:before="100" w:beforeAutospacing="1" w:after="100" w:afterAutospacing="1"/>
+        <w:rPr>
+          <w:rFonts w:cs="Times New Roman"/>
+          <w:color w:val="343434"/>
+          <w:sz w:val="20"/>
+          <w:szCs w:val="20"/>
+        </w:rPr>
+      </w:pPr>
+      <w:r>
+        <w:rPr>
+          <w:rFonts w:cs="Times New Roman"/>
+          <w:color w:val="343434"/>
+          <w:sz w:val="20"/>
+          <w:szCs w:val="20"/>
+        </w:rPr>
+        <w:t>Application Code should be fully developed</w:t>
+      </w:r>
+    </w:p>
+    <w:p>
+      <w:pPr>
+        <w:widowControl/>
+        <w:numPr>
+          <w:ilvl w:val="0"/>
+          <w:numId w:val="41"/>
+        </w:numPr>
+        <w:shd w:val="clear" w:color="auto" w:fill="FFFFFF"/>
+        <w:suppressAutoHyphens w:val="0"/>
+        <w:spacing w:before="100" w:beforeAutospacing="1" w:after="100" w:afterAutospacing="1"/>
+        <w:rPr>
+          <w:rFonts w:cs="Times New Roman"/>
+          <w:color w:val="343434"/>
+          <w:sz w:val="20"/>
+          <w:szCs w:val="20"/>
+        </w:rPr>
+      </w:pPr>
+      <w:r>
+        <w:rPr>
+          <w:rFonts w:cs="Times New Roman"/>
+          <w:color w:val="343434"/>
+          <w:sz w:val="20"/>
+          <w:szCs w:val="20"/>
+        </w:rPr>
+        <w:t>Unit Testing, Integration Testing &amp; System Testing should be completed</w:t>
+      </w:r>
+    </w:p>
+    <w:p>
+      <w:pPr>
+        <w:widowControl/>
+        <w:numPr>
+          <w:ilvl w:val="0"/>
+          <w:numId w:val="41"/>
+        </w:numPr>
+        <w:shd w:val="clear" w:color="auto" w:fill="FFFFFF"/>
+        <w:suppressAutoHyphens w:val="0"/>
+        <w:spacing w:before="100" w:beforeAutospacing="1" w:after="100" w:afterAutospacing="1"/>
+        <w:rPr>
+          <w:rFonts w:cs="Times New Roman"/>
+          <w:color w:val="343434"/>
+          <w:sz w:val="20"/>
+          <w:szCs w:val="20"/>
+        </w:rPr>
+      </w:pPr>
+      <w:r>
+        <w:rPr>
+          <w:rFonts w:cs="Times New Roman"/>
+          <w:color w:val="343434"/>
+          <w:sz w:val="20"/>
+          <w:szCs w:val="20"/>
+        </w:rPr>
+        <w:t>No Showstoppers, High, Medium defects in System Integration Test Phase -</w:t>
+      </w:r>
+    </w:p>
+    <w:p>
+      <w:pPr>
+        <w:widowControl/>
+        <w:numPr>
+          <w:ilvl w:val="0"/>
+          <w:numId w:val="41"/>
+        </w:numPr>
+        <w:shd w:val="clear" w:color="auto" w:fill="FFFFFF"/>
+        <w:suppressAutoHyphens w:val="0"/>
+        <w:spacing w:before="100" w:beforeAutospacing="1" w:after="100" w:afterAutospacing="1"/>
+        <w:rPr>
+          <w:rFonts w:cs="Times New Roman"/>
+          <w:color w:val="343434"/>
+          <w:sz w:val="20"/>
+          <w:szCs w:val="20"/>
+        </w:rPr>
+      </w:pPr>
+      <w:r>
+        <w:rPr>
+          <w:rFonts w:cs="Times New Roman"/>
+          <w:color w:val="343434"/>
+          <w:sz w:val="20"/>
+          <w:szCs w:val="20"/>
+        </w:rPr>
+        <w:t>Only Cosmetic error are acceptable before UAT</w:t>
+      </w:r>
+    </w:p>
+    <w:p>
+      <w:pPr>
+        <w:widowControl/>
+        <w:numPr>
+          <w:ilvl w:val="0"/>
+          <w:numId w:val="41"/>
+        </w:numPr>
+        <w:shd w:val="clear" w:color="auto" w:fill="FFFFFF"/>
+        <w:suppressAutoHyphens w:val="0"/>
+        <w:spacing w:before="100" w:beforeAutospacing="1" w:after="100" w:afterAutospacing="1"/>
+        <w:rPr>
+          <w:rFonts w:cs="Times New Roman"/>
+          <w:color w:val="343434"/>
+          <w:sz w:val="20"/>
+          <w:szCs w:val="20"/>
+        </w:rPr>
+      </w:pPr>
+      <w:r>
+        <w:rPr>
+          <w:rFonts w:cs="Times New Roman"/>
+          <w:color w:val="343434"/>
+          <w:sz w:val="20"/>
+          <w:szCs w:val="20"/>
+        </w:rPr>
+        <w:t>Regression Testing should be completed with no major defects</w:t>
+      </w:r>
+    </w:p>
+    <w:p>
+      <w:pPr>
+        <w:widowControl/>
+        <w:numPr>
+          <w:ilvl w:val="0"/>
+          <w:numId w:val="41"/>
+        </w:numPr>
+        <w:shd w:val="clear" w:color="auto" w:fill="FFFFFF"/>
+        <w:suppressAutoHyphens w:val="0"/>
+        <w:spacing w:before="100" w:beforeAutospacing="1" w:after="100" w:afterAutospacing="1"/>
+        <w:rPr>
+          <w:rFonts w:cs="Times New Roman"/>
+          <w:color w:val="343434"/>
+          <w:sz w:val="20"/>
+          <w:szCs w:val="20"/>
+        </w:rPr>
+      </w:pPr>
+      <w:r>
+        <w:rPr>
+          <w:rFonts w:cs="Times New Roman"/>
+          <w:color w:val="343434"/>
+          <w:sz w:val="20"/>
+          <w:szCs w:val="20"/>
+        </w:rPr>
+        <w:t>All the reported defects should be fixed and tested before UAT</w:t>
+      </w:r>
+    </w:p>
+    <w:p>
+      <w:pPr>
+        <w:widowControl/>
+        <w:numPr>
+          <w:ilvl w:val="0"/>
+          <w:numId w:val="41"/>
+        </w:numPr>
+        <w:shd w:val="clear" w:color="auto" w:fill="FFFFFF"/>
+        <w:suppressAutoHyphens w:val="0"/>
+        <w:spacing w:before="100" w:beforeAutospacing="1" w:after="100" w:afterAutospacing="1"/>
+        <w:rPr>
+          <w:rFonts w:cs="Times New Roman"/>
+          <w:color w:val="343434"/>
+          <w:sz w:val="20"/>
+          <w:szCs w:val="20"/>
+        </w:rPr>
+      </w:pPr>
+      <w:r>
+        <w:rPr>
+          <w:rFonts w:cs="Times New Roman"/>
+          <w:color w:val="343434"/>
+          <w:sz w:val="20"/>
+          <w:szCs w:val="20"/>
+        </w:rPr>
+        <w:t>Traceability matrix for all testing should be completed</w:t>
+      </w:r>
+    </w:p>
+    <w:p>
+      <w:pPr>
+        <w:widowControl/>
+        <w:numPr>
+          <w:ilvl w:val="0"/>
+          <w:numId w:val="41"/>
+        </w:numPr>
+        <w:shd w:val="clear" w:color="auto" w:fill="FFFFFF"/>
+        <w:suppressAutoHyphens w:val="0"/>
+        <w:spacing w:before="100" w:beforeAutospacing="1" w:after="100" w:afterAutospacing="1"/>
+        <w:rPr>
+          <w:rFonts w:cs="Times New Roman"/>
+          <w:color w:val="343434"/>
+          <w:sz w:val="20"/>
+          <w:szCs w:val="20"/>
+        </w:rPr>
+      </w:pPr>
+      <w:r>
+        <w:rPr>
+          <w:rFonts w:cs="Times New Roman"/>
+          <w:color w:val="343434"/>
+          <w:sz w:val="20"/>
+          <w:szCs w:val="20"/>
+        </w:rPr>
+        <w:t>UAT Environment must be ready</w:t>
+      </w:r>
+    </w:p>
+    <w:p>
+      <w:pPr>
+        <w:widowControl/>
+        <w:numPr>
+          <w:ilvl w:val="0"/>
+          <w:numId w:val="41"/>
+        </w:numPr>
+        <w:shd w:val="clear" w:color="auto" w:fill="FFFFFF"/>
+        <w:suppressAutoHyphens w:val="0"/>
+        <w:spacing w:before="100" w:beforeAutospacing="1" w:after="100" w:afterAutospacing="1"/>
+        <w:rPr>
+          <w:rFonts w:cs="Times New Roman"/>
+          <w:color w:val="343434"/>
+          <w:sz w:val="20"/>
+          <w:szCs w:val="20"/>
+        </w:rPr>
+      </w:pPr>
+      <w:r>
+        <w:rPr>
+          <w:rFonts w:cs="Times New Roman"/>
+          <w:color w:val="343434"/>
+          <w:sz w:val="20"/>
+          <w:szCs w:val="20"/>
+        </w:rPr>
+        <w:t>Sign off mail or communication from System Testing Team that the system is ready for UAT execution</w:t>
+      </w:r>
+    </w:p>
+    <w:p>
+      <w:pPr>
         <w:ind w:left="720"/>
         <w:rPr>
           <w:rFonts w:cs="Times New Roman"/>
@@ -8423,6 +9261,83 @@
     </w:p>
     <w:p>
       <w:pPr>
+        <w:pStyle w:val="ListParagraph"/>
+        <w:rPr>
+          <w:rFonts w:cs="Times New Roman"/>
+          <w:b/>
+          <w:bCs/>
+          <w:color w:val="000000"/>
+        </w:rPr>
+      </w:pPr>
+    </w:p>
+    <w:p>
+      <w:pPr>
+        <w:pStyle w:val="ListParagraph"/>
+        <w:rPr>
+          <w:rFonts w:cs="Times New Roman"/>
+          <w:b/>
+          <w:bCs/>
+          <w:color w:val="000000"/>
+        </w:rPr>
+      </w:pPr>
+    </w:p>
+    <w:p>
+      <w:pPr>
+        <w:pStyle w:val="ListParagraph"/>
+        <w:rPr>
+          <w:rFonts w:cs="Times New Roman"/>
+          <w:b/>
+          <w:bCs/>
+          <w:color w:val="000000"/>
+        </w:rPr>
+      </w:pPr>
+    </w:p>
+    <w:p>
+      <w:pPr>
+        <w:pStyle w:val="ListParagraph"/>
+        <w:rPr>
+          <w:rFonts w:cs="Times New Roman"/>
+          <w:b/>
+          <w:bCs/>
+          <w:color w:val="000000"/>
+        </w:rPr>
+      </w:pPr>
+    </w:p>
+    <w:p>
+      <w:pPr>
+        <w:pStyle w:val="ListParagraph"/>
+        <w:rPr>
+          <w:rFonts w:cs="Times New Roman"/>
+          <w:b/>
+          <w:bCs/>
+          <w:color w:val="000000"/>
+        </w:rPr>
+      </w:pPr>
+    </w:p>
+    <w:p>
+      <w:pPr>
+        <w:pStyle w:val="ListParagraph"/>
+        <w:rPr>
+          <w:rFonts w:cs="Times New Roman"/>
+          <w:b/>
+          <w:bCs/>
+          <w:color w:val="000000"/>
+        </w:rPr>
+      </w:pPr>
+    </w:p>
+    <w:p>
+      <w:pPr>
+        <w:pStyle w:val="ListParagraph"/>
+        <w:rPr>
+          <w:rFonts w:cs="Times New Roman"/>
+          <w:b/>
+          <w:bCs/>
+          <w:color w:val="000000"/>
+        </w:rPr>
+      </w:pPr>
+    </w:p>
+    <w:p>
+      <w:pPr>
         <w:ind w:left="1080"/>
         <w:rPr>
           <w:rFonts w:cs="Times New Roman"/>
@@ -8525,14 +9440,37 @@
     </w:p>
     <w:p>
       <w:pPr>
+        <w:ind w:left="1080"/>
+        <w:rPr>
+          <w:rFonts w:cs="Times New Roman"/>
+          <w:b/>
+          <w:bCs/>
+          <w:color w:val="000000"/>
+        </w:rPr>
+      </w:pPr>
+    </w:p>
+    <w:p>
+      <w:pPr>
         <w:pStyle w:val="ListParagraph"/>
         <w:rPr>
           <w:rFonts w:cs="Times New Roman"/>
           <w:b/>
           <w:bCs/>
           <w:color w:val="000000"/>
-        </w:rPr>
-      </w:pPr>
+          <w:sz w:val="20"/>
+          <w:szCs w:val="20"/>
+        </w:rPr>
+      </w:pPr>
+      <w:r>
+        <w:rPr>
+          <w:rFonts w:cs="Times New Roman"/>
+          <w:color w:val="343434"/>
+          <w:sz w:val="20"/>
+          <w:szCs w:val="20"/>
+          <w:shd w:val="clear" w:color="auto" w:fill="FFFFFF"/>
+        </w:rPr>
+        <w:t>UAT is done by the intended users of the system or software. This testing usually happens at the client location which is known as Beta Testing.</w:t>
+      </w:r>
     </w:p>
     <w:p>
       <w:pPr>
@@ -8587,7 +9525,6 @@
           <w:bCs/>
           <w:color w:val="000000"/>
         </w:rPr>
-        <w:lastRenderedPageBreak/>
         <w:t>MANAGEMENT</w:t>
       </w:r>
     </w:p>
@@ -8775,39 +9712,6 @@
     <w:p>
       <w:pPr>
         <w:pStyle w:val="ListParagraph"/>
-        <w:rPr>
-          <w:rFonts w:cs="Times New Roman"/>
-          <w:b/>
-          <w:bCs/>
-          <w:color w:val="000000"/>
-        </w:rPr>
-      </w:pPr>
-    </w:p>
-    <w:p>
-      <w:pPr>
-        <w:ind w:left="1080"/>
-        <w:rPr>
-          <w:rFonts w:cs="Times New Roman"/>
-          <w:b/>
-          <w:bCs/>
-          <w:color w:val="000000"/>
-        </w:rPr>
-      </w:pPr>
-    </w:p>
-    <w:p>
-      <w:pPr>
-        <w:ind w:left="1080"/>
-        <w:rPr>
-          <w:rFonts w:cs="Times New Roman"/>
-          <w:b/>
-          <w:bCs/>
-          <w:color w:val="000000"/>
-        </w:rPr>
-      </w:pPr>
-    </w:p>
-    <w:p>
-      <w:pPr>
-        <w:ind w:left="1080"/>
         <w:rPr>
           <w:rFonts w:cs="Times New Roman"/>
           <w:b/>
@@ -9335,7 +10239,7 @@
                   <a:blip r:embed="rId1">
                     <a:extLst>
                       <a:ext uri="{28A0092B-C50C-407E-A947-70E740481C1C}">
-                        <a14:useLocalDpi xmlns:a14="http://schemas.microsoft.com/office/drawing/2010/main" xmlns:wps="http://schemas.microsoft.com/office/word/2010/wordprocessingShape" xmlns:wpi="http://schemas.microsoft.com/office/word/2010/wordprocessingInk" xmlns:wpg="http://schemas.microsoft.com/office/word/2010/wordprocessingGroup" xmlns:w16se="http://schemas.microsoft.com/office/word/2015/wordml/symex" xmlns:w15="http://schemas.microsoft.com/office/word/2012/wordml" xmlns:w14="http://schemas.microsoft.com/office/word/2010/wordml" xmlns:w="http://schemas.openxmlformats.org/wordprocessingml/2006/main" xmlns:w10="urn:schemas-microsoft-com:office:word" xmlns:wp14="http://schemas.microsoft.com/office/word/2010/wordprocessingDrawing" xmlns:v="urn:schemas-microsoft-com:vml" xmlns:o="urn:schemas-microsoft-com:office:office" xmlns:mc="http://schemas.openxmlformats.org/markup-compatibility/2006" xmlns:cx8="http://schemas.microsoft.com/office/drawing/2016/5/14/chartex" xmlns:cx7="http://schemas.microsoft.com/office/drawing/2016/5/13/chartex" xmlns:cx6="http://schemas.microsoft.com/office/drawing/2016/5/12/chartex" xmlns:cx5="http://schemas.microsoft.com/office/drawing/2016/5/11/chartex" xmlns:cx4="http://schemas.microsoft.com/office/drawing/2016/5/10/chartex" xmlns:cx3="http://schemas.microsoft.com/office/drawing/2016/5/9/chartex" xmlns:cx2="http://schemas.microsoft.com/office/drawing/2015/10/21/chartex" xmlns:cx1="http://schemas.microsoft.com/office/drawing/2015/9/8/chartex" xmlns:cx="http://schemas.microsoft.com/office/drawing/2014/chartex" xmlns:wpc="http://schemas.microsoft.com/office/word/2010/wordprocessingCanvas" xmlns="" val="0"/>
+                        <a14:useLocalDpi xmlns="" xmlns:wpc="http://schemas.microsoft.com/office/word/2010/wordprocessingCanvas" xmlns:cx="http://schemas.microsoft.com/office/drawing/2014/chartex" xmlns:cx1="http://schemas.microsoft.com/office/drawing/2015/9/8/chartex" xmlns:cx2="http://schemas.microsoft.com/office/drawing/2015/10/21/chartex" xmlns:cx3="http://schemas.microsoft.com/office/drawing/2016/5/9/chartex" xmlns:cx4="http://schemas.microsoft.com/office/drawing/2016/5/10/chartex" xmlns:cx5="http://schemas.microsoft.com/office/drawing/2016/5/11/chartex" xmlns:cx6="http://schemas.microsoft.com/office/drawing/2016/5/12/chartex" xmlns:cx7="http://schemas.microsoft.com/office/drawing/2016/5/13/chartex" xmlns:cx8="http://schemas.microsoft.com/office/drawing/2016/5/14/chartex" xmlns:mc="http://schemas.openxmlformats.org/markup-compatibility/2006" xmlns:o="urn:schemas-microsoft-com:office:office" xmlns:v="urn:schemas-microsoft-com:vml" xmlns:wp14="http://schemas.microsoft.com/office/word/2010/wordprocessingDrawing" xmlns:w10="urn:schemas-microsoft-com:office:word" xmlns:w="http://schemas.openxmlformats.org/wordprocessingml/2006/main" xmlns:w14="http://schemas.microsoft.com/office/word/2010/wordml" xmlns:w15="http://schemas.microsoft.com/office/word/2012/wordml" xmlns:w16se="http://schemas.microsoft.com/office/word/2015/wordml/symex" xmlns:wpg="http://schemas.microsoft.com/office/word/2010/wordprocessingGroup" xmlns:wpi="http://schemas.microsoft.com/office/word/2010/wordprocessingInk" xmlns:wps="http://schemas.microsoft.com/office/word/2010/wordprocessingShape" xmlns:a14="http://schemas.microsoft.com/office/drawing/2010/main" val="0"/>
                       </a:ext>
                     </a:extLst>
                   </a:blip>
@@ -9456,7 +10360,7 @@
         <w:sz w:val="16"/>
         <w:szCs w:val="16"/>
       </w:rPr>
-      <w:t>6</w:t>
+      <w:t>1</w:t>
     </w:r>
     <w:r>
       <w:rPr>
@@ -12932,6 +13836,155 @@
     </w:lvl>
   </w:abstractNum>
   <w:abstractNum w:abstractNumId="30">
+    <w:nsid w:val="468351E7"/>
+    <w:multiLevelType w:val="multilevel"/>
+    <w:tmpl w:val="934AF950"/>
+    <w:lvl w:ilvl="0">
+      <w:start w:val="1"/>
+      <w:numFmt w:val="bullet"/>
+      <w:lvlText w:val=""/>
+      <w:lvlJc w:val="left"/>
+      <w:pPr>
+        <w:tabs>
+          <w:tab w:val="num" w:pos="720"/>
+        </w:tabs>
+        <w:ind w:left="720" w:hanging="360"/>
+      </w:pPr>
+      <w:rPr>
+        <w:rFonts w:ascii="Symbol" w:hAnsi="Symbol" w:hint="default"/>
+        <w:sz w:val="20"/>
+      </w:rPr>
+    </w:lvl>
+    <w:lvl w:ilvl="1" w:tentative="1">
+      <w:start w:val="1"/>
+      <w:numFmt w:val="bullet"/>
+      <w:lvlText w:val="o"/>
+      <w:lvlJc w:val="left"/>
+      <w:pPr>
+        <w:tabs>
+          <w:tab w:val="num" w:pos="1440"/>
+        </w:tabs>
+        <w:ind w:left="1440" w:hanging="360"/>
+      </w:pPr>
+      <w:rPr>
+        <w:rFonts w:ascii="Courier New" w:hAnsi="Courier New" w:hint="default"/>
+        <w:sz w:val="20"/>
+      </w:rPr>
+    </w:lvl>
+    <w:lvl w:ilvl="2" w:tentative="1">
+      <w:start w:val="1"/>
+      <w:numFmt w:val="bullet"/>
+      <w:lvlText w:val=""/>
+      <w:lvlJc w:val="left"/>
+      <w:pPr>
+        <w:tabs>
+          <w:tab w:val="num" w:pos="2160"/>
+        </w:tabs>
+        <w:ind w:left="2160" w:hanging="360"/>
+      </w:pPr>
+      <w:rPr>
+        <w:rFonts w:ascii="Wingdings" w:hAnsi="Wingdings" w:hint="default"/>
+        <w:sz w:val="20"/>
+      </w:rPr>
+    </w:lvl>
+    <w:lvl w:ilvl="3" w:tentative="1">
+      <w:start w:val="1"/>
+      <w:numFmt w:val="bullet"/>
+      <w:lvlText w:val=""/>
+      <w:lvlJc w:val="left"/>
+      <w:pPr>
+        <w:tabs>
+          <w:tab w:val="num" w:pos="2880"/>
+        </w:tabs>
+        <w:ind w:left="2880" w:hanging="360"/>
+      </w:pPr>
+      <w:rPr>
+        <w:rFonts w:ascii="Wingdings" w:hAnsi="Wingdings" w:hint="default"/>
+        <w:sz w:val="20"/>
+      </w:rPr>
+    </w:lvl>
+    <w:lvl w:ilvl="4" w:tentative="1">
+      <w:start w:val="1"/>
+      <w:numFmt w:val="bullet"/>
+      <w:lvlText w:val=""/>
+      <w:lvlJc w:val="left"/>
+      <w:pPr>
+        <w:tabs>
+          <w:tab w:val="num" w:pos="3600"/>
+        </w:tabs>
+        <w:ind w:left="3600" w:hanging="360"/>
+      </w:pPr>
+      <w:rPr>
+        <w:rFonts w:ascii="Wingdings" w:hAnsi="Wingdings" w:hint="default"/>
+        <w:sz w:val="20"/>
+      </w:rPr>
+    </w:lvl>
+    <w:lvl w:ilvl="5" w:tentative="1">
+      <w:start w:val="1"/>
+      <w:numFmt w:val="bullet"/>
+      <w:lvlText w:val=""/>
+      <w:lvlJc w:val="left"/>
+      <w:pPr>
+        <w:tabs>
+          <w:tab w:val="num" w:pos="4320"/>
+        </w:tabs>
+        <w:ind w:left="4320" w:hanging="360"/>
+      </w:pPr>
+      <w:rPr>
+        <w:rFonts w:ascii="Wingdings" w:hAnsi="Wingdings" w:hint="default"/>
+        <w:sz w:val="20"/>
+      </w:rPr>
+    </w:lvl>
+    <w:lvl w:ilvl="6" w:tentative="1">
+      <w:start w:val="1"/>
+      <w:numFmt w:val="bullet"/>
+      <w:lvlText w:val=""/>
+      <w:lvlJc w:val="left"/>
+      <w:pPr>
+        <w:tabs>
+          <w:tab w:val="num" w:pos="5040"/>
+        </w:tabs>
+        <w:ind w:left="5040" w:hanging="360"/>
+      </w:pPr>
+      <w:rPr>
+        <w:rFonts w:ascii="Wingdings" w:hAnsi="Wingdings" w:hint="default"/>
+        <w:sz w:val="20"/>
+      </w:rPr>
+    </w:lvl>
+    <w:lvl w:ilvl="7" w:tentative="1">
+      <w:start w:val="1"/>
+      <w:numFmt w:val="bullet"/>
+      <w:lvlText w:val=""/>
+      <w:lvlJc w:val="left"/>
+      <w:pPr>
+        <w:tabs>
+          <w:tab w:val="num" w:pos="5760"/>
+        </w:tabs>
+        <w:ind w:left="5760" w:hanging="360"/>
+      </w:pPr>
+      <w:rPr>
+        <w:rFonts w:ascii="Wingdings" w:hAnsi="Wingdings" w:hint="default"/>
+        <w:sz w:val="20"/>
+      </w:rPr>
+    </w:lvl>
+    <w:lvl w:ilvl="8" w:tentative="1">
+      <w:start w:val="1"/>
+      <w:numFmt w:val="bullet"/>
+      <w:lvlText w:val=""/>
+      <w:lvlJc w:val="left"/>
+      <w:pPr>
+        <w:tabs>
+          <w:tab w:val="num" w:pos="6480"/>
+        </w:tabs>
+        <w:ind w:left="6480" w:hanging="360"/>
+      </w:pPr>
+      <w:rPr>
+        <w:rFonts w:ascii="Wingdings" w:hAnsi="Wingdings" w:hint="default"/>
+        <w:sz w:val="20"/>
+      </w:rPr>
+    </w:lvl>
+  </w:abstractNum>
+  <w:abstractNum w:abstractNumId="31">
     <w:nsid w:val="47DA409D"/>
     <w:multiLevelType w:val="multilevel"/>
     <w:tmpl w:val="5226DA04"/>
@@ -13052,7 +14105,7 @@
       </w:rPr>
     </w:lvl>
   </w:abstractNum>
-  <w:abstractNum w:abstractNumId="31">
+  <w:abstractNum w:abstractNumId="32">
     <w:nsid w:val="4BE309FE"/>
     <w:multiLevelType w:val="hybridMultilevel"/>
     <w:tmpl w:val="78D609C2"/>
@@ -13165,7 +14218,7 @@
       </w:rPr>
     </w:lvl>
   </w:abstractNum>
-  <w:abstractNum w:abstractNumId="32">
+  <w:abstractNum w:abstractNumId="33">
     <w:nsid w:val="4E723CF9"/>
     <w:multiLevelType w:val="multilevel"/>
     <w:tmpl w:val="CE6462DA"/>
@@ -13278,7 +14331,7 @@
       </w:rPr>
     </w:lvl>
   </w:abstractNum>
-  <w:abstractNum w:abstractNumId="33">
+  <w:abstractNum w:abstractNumId="34">
     <w:nsid w:val="56233828"/>
     <w:multiLevelType w:val="multilevel"/>
     <w:tmpl w:val="152A3836"/>
@@ -13391,7 +14444,7 @@
       </w:rPr>
     </w:lvl>
   </w:abstractNum>
-  <w:abstractNum w:abstractNumId="34">
+  <w:abstractNum w:abstractNumId="35">
     <w:nsid w:val="58F56DAD"/>
     <w:multiLevelType w:val="multilevel"/>
     <w:tmpl w:val="B4AA56CA"/>
@@ -13514,7 +14567,7 @@
       </w:rPr>
     </w:lvl>
   </w:abstractNum>
-  <w:abstractNum w:abstractNumId="35">
+  <w:abstractNum w:abstractNumId="36">
     <w:nsid w:val="61041A1D"/>
     <w:multiLevelType w:val="hybridMultilevel"/>
     <w:tmpl w:val="B97C4518"/>
@@ -13627,7 +14680,7 @@
       </w:rPr>
     </w:lvl>
   </w:abstractNum>
-  <w:abstractNum w:abstractNumId="36">
+  <w:abstractNum w:abstractNumId="37">
     <w:nsid w:val="673827BC"/>
     <w:multiLevelType w:val="hybridMultilevel"/>
     <w:tmpl w:val="39E0D418"/>
@@ -13713,7 +14766,7 @@
       </w:pPr>
     </w:lvl>
   </w:abstractNum>
-  <w:abstractNum w:abstractNumId="37">
+  <w:abstractNum w:abstractNumId="38">
     <w:nsid w:val="6ADD7434"/>
     <w:multiLevelType w:val="multilevel"/>
     <w:tmpl w:val="99388B6E"/>
@@ -13826,7 +14879,7 @@
       </w:rPr>
     </w:lvl>
   </w:abstractNum>
-  <w:abstractNum w:abstractNumId="38">
+  <w:abstractNum w:abstractNumId="39">
     <w:nsid w:val="6D040A5A"/>
     <w:multiLevelType w:val="multilevel"/>
     <w:tmpl w:val="71623210"/>
@@ -13947,7 +15000,7 @@
       </w:rPr>
     </w:lvl>
   </w:abstractNum>
-  <w:abstractNum w:abstractNumId="39">
+  <w:abstractNum w:abstractNumId="40">
     <w:nsid w:val="7C504FDE"/>
     <w:multiLevelType w:val="hybridMultilevel"/>
     <w:tmpl w:val="3A56733A"/>
@@ -14079,16 +15132,16 @@
     <w:abstractNumId w:val="23"/>
   </w:num>
   <w:num w:numId="15">
-    <w:abstractNumId w:val="38"/>
+    <w:abstractNumId w:val="39"/>
   </w:num>
   <w:num w:numId="16">
-    <w:abstractNumId w:val="35"/>
+    <w:abstractNumId w:val="36"/>
   </w:num>
   <w:num w:numId="17">
     <w:abstractNumId w:val="24"/>
   </w:num>
   <w:num w:numId="18">
-    <w:abstractNumId w:val="39"/>
+    <w:abstractNumId w:val="40"/>
   </w:num>
   <w:num w:numId="19">
     <w:abstractNumId w:val="20"/>
@@ -14112,7 +15165,7 @@
     <w:abstractNumId w:val="22"/>
   </w:num>
   <w:num w:numId="26">
-    <w:abstractNumId w:val="31"/>
+    <w:abstractNumId w:val="32"/>
   </w:num>
   <w:num w:numId="27">
     <w:abstractNumId w:val="11"/>
@@ -14121,19 +15174,19 @@
     <w:abstractNumId w:val="21"/>
   </w:num>
   <w:num w:numId="29">
-    <w:abstractNumId w:val="32"/>
+    <w:abstractNumId w:val="33"/>
   </w:num>
   <w:num w:numId="30">
-    <w:abstractNumId w:val="34"/>
+    <w:abstractNumId w:val="35"/>
   </w:num>
   <w:num w:numId="31">
     <w:abstractNumId w:val="19"/>
   </w:num>
   <w:num w:numId="32">
-    <w:abstractNumId w:val="37"/>
+    <w:abstractNumId w:val="38"/>
   </w:num>
   <w:num w:numId="33">
-    <w:abstractNumId w:val="36"/>
+    <w:abstractNumId w:val="37"/>
   </w:num>
   <w:num w:numId="34">
     <w:abstractNumId w:val="18"/>
@@ -14148,13 +15201,16 @@
     <w:abstractNumId w:val="13"/>
   </w:num>
   <w:num w:numId="38">
-    <w:abstractNumId w:val="33"/>
+    <w:abstractNumId w:val="34"/>
   </w:num>
   <w:num w:numId="39">
-    <w:abstractNumId w:val="30"/>
+    <w:abstractNumId w:val="31"/>
   </w:num>
   <w:num w:numId="40">
     <w:abstractNumId w:val="27"/>
+  </w:num>
+  <w:num w:numId="41">
+    <w:abstractNumId w:val="30"/>
   </w:num>
 </w:numbering>
 </file>
@@ -14352,10 +15408,34 @@
       <w:lang w:eastAsia="zh-CN" w:bidi="ar-SA"/>
     </w:rPr>
   </w:style>
+  <w:style w:type="paragraph" w:styleId="Heading4">
+    <w:name w:val="heading 4"/>
+    <w:basedOn w:val="Normal"/>
+    <w:next w:val="Normal"/>
+    <w:link w:val="Heading4Char"/>
+    <w:uiPriority w:val="9"/>
+    <w:unhideWhenUsed/>
+    <w:qFormat/>
+    <w:rsid w:val="001C314E"/>
+    <w:pPr>
+      <w:keepNext/>
+      <w:keepLines/>
+      <w:spacing w:before="200"/>
+      <w:outlineLvl w:val="3"/>
+    </w:pPr>
+    <w:rPr>
+      <w:rFonts w:asciiTheme="majorHAnsi" w:eastAsiaTheme="majorEastAsia" w:hAnsiTheme="majorHAnsi" w:cs="Mangal"/>
+      <w:b/>
+      <w:bCs/>
+      <w:i/>
+      <w:iCs/>
+      <w:color w:val="4472C4" w:themeColor="accent1"/>
+      <w:szCs w:val="21"/>
+    </w:rPr>
+  </w:style>
   <w:style w:type="character" w:default="1" w:styleId="DefaultParagraphFont">
     <w:name w:val="Default Paragraph Font"/>
     <w:uiPriority w:val="1"/>
-    <w:semiHidden/>
     <w:unhideWhenUsed/>
   </w:style>
   <w:style w:type="table" w:default="1" w:styleId="TableNormal">
@@ -15068,6 +16148,43 @@
       <w:lang w:eastAsia="hi-IN" w:bidi="hi-IN"/>
     </w:rPr>
   </w:style>
+  <w:style w:type="paragraph" w:styleId="NormalWeb">
+    <w:name w:val="Normal (Web)"/>
+    <w:basedOn w:val="Normal"/>
+    <w:uiPriority w:val="99"/>
+    <w:semiHidden/>
+    <w:unhideWhenUsed/>
+    <w:rsid w:val="009A4BF6"/>
+    <w:pPr>
+      <w:widowControl/>
+      <w:suppressAutoHyphens w:val="0"/>
+      <w:spacing w:before="100" w:beforeAutospacing="1" w:after="100" w:afterAutospacing="1"/>
+    </w:pPr>
+    <w:rPr>
+      <w:rFonts w:eastAsia="Times New Roman" w:cs="Times New Roman"/>
+      <w:kern w:val="0"/>
+      <w:lang w:val="en-US" w:eastAsia="zh-CN" w:bidi="ar-SA"/>
+    </w:rPr>
+  </w:style>
+  <w:style w:type="character" w:customStyle="1" w:styleId="Heading4Char">
+    <w:name w:val="Heading 4 Char"/>
+    <w:basedOn w:val="DefaultParagraphFont"/>
+    <w:link w:val="Heading4"/>
+    <w:uiPriority w:val="9"/>
+    <w:rsid w:val="001C314E"/>
+    <w:rPr>
+      <w:rFonts w:asciiTheme="majorHAnsi" w:eastAsiaTheme="majorEastAsia" w:hAnsiTheme="majorHAnsi" w:cs="Mangal"/>
+      <w:b/>
+      <w:bCs/>
+      <w:i/>
+      <w:iCs/>
+      <w:color w:val="4472C4" w:themeColor="accent1"/>
+      <w:kern w:val="1"/>
+      <w:sz w:val="24"/>
+      <w:szCs w:val="21"/>
+      <w:lang w:eastAsia="hi-IN" w:bidi="hi-IN"/>
+    </w:rPr>
+  </w:style>
 </w:styles>
 </file>
 
@@ -15360,7 +16477,7 @@
   <a:extraClrSchemeLst/>
   <a:extLst>
     <a:ext uri="{05A4C25C-085E-4340-85A3-A5531E510DB2}">
-      <thm15:themeFamily xmlns:thm15="http://schemas.microsoft.com/office/thememl/2012/main" xmlns="" name="Office Theme" id="{62F939B6-93AF-4DB8-9C6B-D6C7DFDC589F}" vid="{4A3C46E8-61CC-4603-A589-7422A47A8E4A}"/>
+      <thm15:themeFamily xmlns="" xmlns:thm15="http://schemas.microsoft.com/office/thememl/2012/main" name="Office Theme" id="{62F939B6-93AF-4DB8-9C6B-D6C7DFDC589F}" vid="{4A3C46E8-61CC-4603-A589-7422A47A8E4A}"/>
     </a:ext>
   </a:extLst>
 </a:theme>

</xml_diff>